<commit_message>
Rename di PawhMap, classe Nodo e inizio strategia
</commit_message>
<xml_diff>
--- a/Documents/AI Challenge 2019.docx
+++ b/Documents/AI Challenge 2019.docx
@@ -1353,100 +1353,100 @@
         <w:rPr>
           <w:sz w:val="28"/>
         </w:rPr>
-        <w:t>COSE DA FARE per l’11 Aprile</w:t>
-      </w:r>
-    </w:p>
-    <w:p>
-      <w:pPr>
-        <w:rPr>
-          <w:sz w:val="28"/>
-        </w:rPr>
-      </w:pPr>
-      <w:r>
-        <w:rPr>
-          <w:sz w:val="28"/>
-        </w:rPr>
-        <w:t>•  Classi base:</w:t>
-      </w:r>
-    </w:p>
-    <w:p>
-      <w:pPr>
-        <w:rPr>
-          <w:sz w:val="28"/>
-        </w:rPr>
-      </w:pPr>
-      <w:r>
-        <w:rPr>
-          <w:sz w:val="28"/>
-        </w:rPr>
-        <w:t xml:space="preserve">o  </w:t>
+        <w:t>ALBERO</w:t>
+      </w:r>
+    </w:p>
+    <w:p>
+      <w:pPr>
+        <w:rPr>
+          <w:sz w:val="28"/>
+        </w:rPr>
+      </w:pPr>
+      <w:r>
+        <w:rPr>
+          <w:sz w:val="28"/>
+        </w:rPr>
+        <w:t xml:space="preserve">L’albero è costituito da nodi, oggetti di una classe nodo. </w:t>
+      </w:r>
+      <w:r>
+        <w:rPr>
+          <w:sz w:val="28"/>
+        </w:rPr>
+        <w:t xml:space="preserve">Tale classe ha attributi: </w:t>
       </w:r>
       <w:proofErr w:type="spellStart"/>
       <w:r>
         <w:rPr>
           <w:sz w:val="28"/>
         </w:rPr>
-        <w:t>TablutAIClient</w:t>
+        <w:t>depth</w:t>
       </w:r>
       <w:proofErr w:type="spellEnd"/>
       <w:r>
         <w:rPr>
           <w:sz w:val="28"/>
         </w:rPr>
-        <w:t>,  M</w:t>
-      </w:r>
-    </w:p>
-    <w:p>
-      <w:pPr>
-        <w:rPr>
-          <w:sz w:val="28"/>
-        </w:rPr>
-      </w:pPr>
-      <w:r>
-        <w:rPr>
-          <w:sz w:val="28"/>
-        </w:rPr>
-        <w:t>o  Pedina,   A</w:t>
-      </w:r>
-    </w:p>
-    <w:p>
-      <w:pPr>
-        <w:rPr>
-          <w:sz w:val="28"/>
-        </w:rPr>
-      </w:pPr>
-      <w:r>
-        <w:rPr>
-          <w:sz w:val="28"/>
-        </w:rPr>
-        <w:t xml:space="preserve">o  </w:t>
+        <w:t xml:space="preserve">, cost, state, </w:t>
       </w:r>
       <w:proofErr w:type="spellStart"/>
       <w:r>
         <w:rPr>
           <w:sz w:val="28"/>
         </w:rPr>
-        <w:t>Hashmap</w:t>
+        <w:t>parent</w:t>
       </w:r>
       <w:proofErr w:type="spellEnd"/>
       <w:r>
         <w:rPr>
           <w:sz w:val="28"/>
         </w:rPr>
-        <w:t xml:space="preserve">,  A </w:t>
-      </w:r>
-    </w:p>
-    <w:p>
-      <w:pPr>
-        <w:rPr>
-          <w:sz w:val="28"/>
-        </w:rPr>
-      </w:pPr>
-      <w:r>
-        <w:rPr>
-          <w:sz w:val="28"/>
-        </w:rPr>
-        <w:t>o  Strategia, A</w:t>
+        <w:t xml:space="preserve">, </w:t>
+      </w:r>
+      <w:proofErr w:type="spellStart"/>
+      <w:r>
+        <w:rPr>
+          <w:sz w:val="28"/>
+        </w:rPr>
+        <w:t>pawnM</w:t>
+      </w:r>
+      <w:r>
+        <w:rPr>
+          <w:sz w:val="28"/>
+        </w:rPr>
+        <w:t>oveFrom</w:t>
+      </w:r>
+      <w:proofErr w:type="spellEnd"/>
+      <w:r>
+        <w:rPr>
+          <w:sz w:val="28"/>
+        </w:rPr>
+        <w:t xml:space="preserve">, </w:t>
+      </w:r>
+      <w:proofErr w:type="spellStart"/>
+      <w:r>
+        <w:rPr>
+          <w:sz w:val="28"/>
+        </w:rPr>
+        <w:t>pawnM</w:t>
+      </w:r>
+      <w:r>
+        <w:rPr>
+          <w:sz w:val="28"/>
+        </w:rPr>
+        <w:t>oveTo</w:t>
+      </w:r>
+      <w:proofErr w:type="spellEnd"/>
+      <w:r>
+        <w:rPr>
+          <w:sz w:val="28"/>
+        </w:rPr>
+        <w:t>. Questi ul</w:t>
+      </w:r>
+      <w:r>
+        <w:rPr>
+          <w:sz w:val="28"/>
+        </w:rPr>
+        <w:t>timi due attributi saranno vuoti nella root e riempiti in funzione della pedina spostata nel nuovo nodo.</w:t>
       </w:r>
       <w:bookmarkStart w:id="0" w:name="_GoBack"/>
       <w:bookmarkEnd w:id="0"/>
@@ -1457,12 +1457,140 @@
           <w:sz w:val="28"/>
         </w:rPr>
       </w:pPr>
+    </w:p>
+    <w:p>
+      <w:pPr>
+        <w:rPr>
+          <w:sz w:val="28"/>
+        </w:rPr>
+      </w:pPr>
+    </w:p>
+    <w:p>
+      <w:pPr>
+        <w:rPr>
+          <w:sz w:val="28"/>
+        </w:rPr>
+      </w:pPr>
+      <w:r>
+        <w:rPr>
+          <w:sz w:val="28"/>
+        </w:rPr>
+        <w:t>COSE DA FARE per l’11 Aprile</w:t>
+      </w:r>
+    </w:p>
+    <w:p>
+      <w:pPr>
+        <w:rPr>
+          <w:sz w:val="28"/>
+        </w:rPr>
+      </w:pPr>
+      <w:r>
+        <w:rPr>
+          <w:sz w:val="28"/>
+        </w:rPr>
+        <w:t>•  Classi base:</w:t>
+      </w:r>
+    </w:p>
+    <w:p>
+      <w:pPr>
+        <w:rPr>
+          <w:sz w:val="28"/>
+        </w:rPr>
+      </w:pPr>
+      <w:r>
+        <w:rPr>
+          <w:sz w:val="28"/>
+        </w:rPr>
+        <w:lastRenderedPageBreak/>
+        <w:t xml:space="preserve">o  </w:t>
+      </w:r>
+      <w:proofErr w:type="spellStart"/>
+      <w:r>
+        <w:rPr>
+          <w:sz w:val="28"/>
+        </w:rPr>
+        <w:t>TablutAIClient</w:t>
+      </w:r>
+      <w:proofErr w:type="spellEnd"/>
+      <w:r>
+        <w:rPr>
+          <w:sz w:val="28"/>
+        </w:rPr>
+        <w:t>,  M</w:t>
+      </w:r>
+    </w:p>
+    <w:p>
+      <w:pPr>
+        <w:rPr>
+          <w:sz w:val="28"/>
+        </w:rPr>
+      </w:pPr>
+      <w:r>
+        <w:rPr>
+          <w:sz w:val="28"/>
+        </w:rPr>
+        <w:t>o  Pedina,   A</w:t>
+      </w:r>
+    </w:p>
+    <w:p>
+      <w:pPr>
+        <w:rPr>
+          <w:sz w:val="28"/>
+        </w:rPr>
+      </w:pPr>
+      <w:r>
+        <w:rPr>
+          <w:sz w:val="28"/>
+        </w:rPr>
+        <w:t xml:space="preserve">o  </w:t>
+      </w:r>
+      <w:proofErr w:type="spellStart"/>
+      <w:r>
+        <w:rPr>
+          <w:sz w:val="28"/>
+        </w:rPr>
+        <w:t>Hashmap</w:t>
+      </w:r>
+      <w:proofErr w:type="spellEnd"/>
+      <w:r>
+        <w:rPr>
+          <w:sz w:val="28"/>
+        </w:rPr>
+        <w:t xml:space="preserve">,  A </w:t>
+      </w:r>
+    </w:p>
+    <w:p>
+      <w:pPr>
+        <w:rPr>
+          <w:sz w:val="28"/>
+        </w:rPr>
+      </w:pPr>
+      <w:r>
+        <w:rPr>
+          <w:sz w:val="28"/>
+        </w:rPr>
+        <w:t>o  Strategia, A</w:t>
+      </w:r>
+    </w:p>
+    <w:p>
+      <w:pPr>
+        <w:rPr>
+          <w:sz w:val="28"/>
+        </w:rPr>
+      </w:pPr>
       <w:r>
         <w:rPr>
           <w:sz w:val="28"/>
         </w:rPr>
         <w:t>o  Euristica M</w:t>
       </w:r>
+    </w:p>
+    <w:p>
+      <w:pPr>
+        <w:rPr>
+          <w:sz w:val="28"/>
+        </w:rPr>
+      </w:pPr>
     </w:p>
     <w:sectPr>
       <w:pgSz w:w="11906" w:h="16838"/>

</xml_diff>

<commit_message>
[Strategy] Inserito metodo di conversione coordinate, aggiornate le funzioni di Move
</commit_message>
<xml_diff>
--- a/Documents/AI Challenge 2019.docx
+++ b/Documents/AI Challenge 2019.docx
@@ -1485,6 +1485,7 @@
       <w:r>
         <w:rPr>
           <w:sz w:val="28"/>
+          <w:highlight w:val="yellow"/>
         </w:rPr>
         <w:t>•  Classi base:</w:t>
       </w:r>
@@ -1493,11 +1494,13 @@
       <w:pPr>
         <w:rPr>
           <w:sz w:val="28"/>
-        </w:rPr>
-      </w:pPr>
-      <w:r>
-        <w:rPr>
-          <w:sz w:val="28"/>
+          <w:highlight w:val="yellow"/>
+        </w:rPr>
+      </w:pPr>
+      <w:r>
+        <w:rPr>
+          <w:sz w:val="28"/>
+          <w:highlight w:val="yellow"/>
         </w:rPr>
         <w:lastRenderedPageBreak/>
         <w:t xml:space="preserve">o  </w:t>
@@ -1506,6 +1509,7 @@
       <w:r>
         <w:rPr>
           <w:sz w:val="28"/>
+          <w:highlight w:val="yellow"/>
         </w:rPr>
         <w:t>TablutAIClient</w:t>
       </w:r>
@@ -1513,6 +1517,7 @@
       <w:r>
         <w:rPr>
           <w:sz w:val="28"/>
+          <w:highlight w:val="yellow"/>
         </w:rPr>
         <w:t>,  M</w:t>
       </w:r>
@@ -1521,11 +1526,13 @@
       <w:pPr>
         <w:rPr>
           <w:sz w:val="28"/>
-        </w:rPr>
-      </w:pPr>
-      <w:r>
-        <w:rPr>
-          <w:sz w:val="28"/>
+          <w:highlight w:val="yellow"/>
+        </w:rPr>
+      </w:pPr>
+      <w:r>
+        <w:rPr>
+          <w:sz w:val="28"/>
+          <w:highlight w:val="yellow"/>
         </w:rPr>
         <w:t>o  Pedina,   A</w:t>
       </w:r>
@@ -1534,11 +1541,13 @@
       <w:pPr>
         <w:rPr>
           <w:sz w:val="28"/>
-        </w:rPr>
-      </w:pPr>
-      <w:r>
-        <w:rPr>
-          <w:sz w:val="28"/>
+          <w:highlight w:val="yellow"/>
+        </w:rPr>
+      </w:pPr>
+      <w:r>
+        <w:rPr>
+          <w:sz w:val="28"/>
+          <w:highlight w:val="yellow"/>
         </w:rPr>
         <w:t xml:space="preserve">o  </w:t>
       </w:r>
@@ -1546,6 +1555,7 @@
       <w:r>
         <w:rPr>
           <w:sz w:val="28"/>
+          <w:highlight w:val="yellow"/>
         </w:rPr>
         <w:t>Hashmap</w:t>
       </w:r>
@@ -1553,6 +1563,7 @@
       <w:r>
         <w:rPr>
           <w:sz w:val="28"/>
+          <w:highlight w:val="yellow"/>
         </w:rPr>
         <w:t xml:space="preserve">,  A </w:t>
       </w:r>
@@ -1561,25 +1572,38 @@
       <w:pPr>
         <w:rPr>
           <w:sz w:val="28"/>
-        </w:rPr>
-      </w:pPr>
-      <w:r>
-        <w:rPr>
-          <w:sz w:val="28"/>
-        </w:rPr>
-        <w:t>o  Strategia, A</w:t>
-      </w:r>
-    </w:p>
-    <w:p>
-      <w:pPr>
-        <w:rPr>
-          <w:sz w:val="28"/>
+          <w:highlight w:val="yellow"/>
+          <w:u w:val="single"/>
         </w:rPr>
       </w:pPr>
       <w:proofErr w:type="gramStart"/>
       <w:r>
         <w:rPr>
           <w:sz w:val="28"/>
+          <w:highlight w:val="yellow"/>
+        </w:rPr>
+        <w:t>o  Strategia</w:t>
+      </w:r>
+      <w:proofErr w:type="gramEnd"/>
+      <w:r>
+        <w:rPr>
+          <w:sz w:val="28"/>
+          <w:highlight w:val="yellow"/>
+        </w:rPr>
+        <w:t>, A</w:t>
+      </w:r>
+    </w:p>
+    <w:p>
+      <w:pPr>
+        <w:rPr>
+          <w:sz w:val="28"/>
+        </w:rPr>
+      </w:pPr>
+      <w:proofErr w:type="gramStart"/>
+      <w:r>
+        <w:rPr>
+          <w:sz w:val="28"/>
+          <w:highlight w:val="yellow"/>
         </w:rPr>
         <w:t>o  Euristica</w:t>
       </w:r>
@@ -1587,6 +1611,7 @@
       <w:r>
         <w:rPr>
           <w:sz w:val="28"/>
+          <w:highlight w:val="yellow"/>
         </w:rPr>
         <w:t xml:space="preserve"> M</w:t>
       </w:r>
@@ -1610,8 +1635,6 @@
         </w:rPr>
         <w:t>COSE DA FARE per …</w:t>
       </w:r>
-      <w:bookmarkStart w:id="0" w:name="_GoBack"/>
-      <w:bookmarkEnd w:id="0"/>
     </w:p>
     <w:p>
       <w:pPr>
@@ -1627,6 +1650,7 @@
       <w:r>
         <w:rPr>
           <w:sz w:val="28"/>
+          <w:highlight w:val="yellow"/>
         </w:rPr>
         <w:t xml:space="preserve">Metodo conversione righe/colonne -&gt; </w:t>
       </w:r>
@@ -1634,6 +1658,7 @@
       <w:r>
         <w:rPr>
           <w:sz w:val="28"/>
+          <w:highlight w:val="yellow"/>
         </w:rPr>
         <w:t>numeri(</w:t>
       </w:r>
@@ -1641,6 +1666,7 @@
       <w:r>
         <w:rPr>
           <w:sz w:val="28"/>
+          <w:highlight w:val="yellow"/>
         </w:rPr>
         <w:t>1,9) /colonne(</w:t>
       </w:r>
@@ -1648,6 +1674,7 @@
       <w:r>
         <w:rPr>
           <w:sz w:val="28"/>
+          <w:highlight w:val="yellow"/>
         </w:rPr>
         <w:t>a,i</w:t>
       </w:r>
@@ -1655,6 +1682,7 @@
       <w:r>
         <w:rPr>
           <w:sz w:val="28"/>
+          <w:highlight w:val="yellow"/>
         </w:rPr>
         <w:t>). [Strategy]</w:t>
       </w:r>
@@ -1668,11 +1696,13 @@
         </w:numPr>
         <w:rPr>
           <w:sz w:val="28"/>
-        </w:rPr>
-      </w:pPr>
-      <w:r>
-        <w:rPr>
-          <w:sz w:val="28"/>
+          <w:highlight w:val="yellow"/>
+        </w:rPr>
+      </w:pPr>
+      <w:r>
+        <w:rPr>
+          <w:sz w:val="28"/>
+          <w:highlight w:val="yellow"/>
         </w:rPr>
         <w:t>Inserimento nei nodi dell’attributo “</w:t>
       </w:r>
@@ -1680,13 +1710,15 @@
       <w:r>
         <w:rPr>
           <w:sz w:val="28"/>
-        </w:rPr>
-        <w:t>numEaten</w:t>
+          <w:highlight w:val="yellow"/>
+        </w:rPr>
+        <w:t>captured</w:t>
       </w:r>
       <w:proofErr w:type="spellEnd"/>
       <w:r>
         <w:rPr>
           <w:sz w:val="28"/>
+          <w:highlight w:val="yellow"/>
         </w:rPr>
         <w:t xml:space="preserve">” relativo al numero di pedine mangiate fin lì. Ogni volta che una pedina viene mangiata si tiene conto della mangiata incrementando il valore preso dal nodo </w:t>
       </w:r>
@@ -1694,6 +1726,7 @@
       <w:r>
         <w:rPr>
           <w:sz w:val="28"/>
+          <w:highlight w:val="yellow"/>
         </w:rPr>
         <w:t>parent</w:t>
       </w:r>
@@ -1701,6 +1734,7 @@
       <w:r>
         <w:rPr>
           <w:sz w:val="28"/>
+          <w:highlight w:val="yellow"/>
         </w:rPr>
         <w:t>.</w:t>
       </w:r>
@@ -1823,6 +1857,8 @@
           <w:sz w:val="28"/>
         </w:rPr>
       </w:pPr>
+      <w:bookmarkStart w:id="0" w:name="_GoBack"/>
+      <w:bookmarkEnd w:id="0"/>
     </w:p>
     <w:sectPr>
       <w:pgSz w:w="11906" w:h="16838"/>

</xml_diff>

<commit_message>
aggiunto il collegamento tra Strategy ed Heuristic
</commit_message>
<xml_diff>
--- a/Documents/AI Challenge 2019.docx
+++ b/Documents/AI Challenge 2019.docx
@@ -1959,8 +1959,90 @@
         </w:rPr>
         <w:t xml:space="preserve">i tagli </w:t>
       </w:r>
+    </w:p>
+    <w:p>
+      <w:pPr>
+        <w:rPr>
+          <w:sz w:val="28"/>
+        </w:rPr>
+      </w:pPr>
+    </w:p>
+    <w:p>
+      <w:pPr>
+        <w:rPr>
+          <w:sz w:val="28"/>
+        </w:rPr>
+      </w:pPr>
+      <w:r>
+        <w:rPr>
+          <w:sz w:val="28"/>
+        </w:rPr>
+        <w:t>COSE DA FARE 17/04/2019</w:t>
+      </w:r>
+    </w:p>
+    <w:p>
+      <w:pPr>
+        <w:pStyle w:val="Paragrafoelenco"/>
+        <w:numPr>
+          <w:ilvl w:val="0"/>
+          <w:numId w:val="17"/>
+        </w:numPr>
+        <w:rPr>
+          <w:sz w:val="28"/>
+        </w:rPr>
+      </w:pPr>
+      <w:r>
+        <w:rPr>
+          <w:sz w:val="28"/>
+        </w:rPr>
+        <w:t>Ricerca dentro un grafo</w:t>
+      </w:r>
+    </w:p>
+    <w:p>
+      <w:pPr>
+        <w:pStyle w:val="Paragrafoelenco"/>
+        <w:numPr>
+          <w:ilvl w:val="0"/>
+          <w:numId w:val="17"/>
+        </w:numPr>
+        <w:rPr>
+          <w:sz w:val="28"/>
+        </w:rPr>
+      </w:pPr>
+      <w:r>
+        <w:rPr>
+          <w:sz w:val="28"/>
+        </w:rPr>
+        <w:t>Rivedere alpha-beta (condizione di uscita) con mossa scelta</w:t>
+      </w:r>
+    </w:p>
+    <w:p>
+      <w:pPr>
+        <w:pStyle w:val="Paragrafoelenco"/>
+        <w:numPr>
+          <w:ilvl w:val="0"/>
+          <w:numId w:val="17"/>
+        </w:numPr>
+        <w:rPr>
+          <w:sz w:val="28"/>
+        </w:rPr>
+      </w:pPr>
+      <w:r>
+        <w:rPr>
+          <w:sz w:val="28"/>
+        </w:rPr>
+        <w:t>Iniziare test</w:t>
+      </w:r>
       <w:bookmarkStart w:id="0" w:name="_GoBack"/>
       <w:bookmarkEnd w:id="0"/>
+    </w:p>
+    <w:p>
+      <w:pPr>
+        <w:ind w:left="360"/>
+        <w:rPr>
+          <w:sz w:val="28"/>
+        </w:rPr>
+      </w:pPr>
     </w:p>
     <w:sectPr>
       <w:pgSz w:w="11906" w:h="16838"/>
@@ -3425,6 +3507,119 @@
     </w:lvl>
   </w:abstractNum>
   <w:abstractNum w:abstractNumId="14" w15:restartNumberingAfterBreak="0">
+    <w:nsid w:val="75E773FB"/>
+    <w:multiLevelType w:val="hybridMultilevel"/>
+    <w:tmpl w:val="4498ED16"/>
+    <w:lvl w:ilvl="0" w:tplc="04100001">
+      <w:start w:val="1"/>
+      <w:numFmt w:val="bullet"/>
+      <w:lvlText w:val=""/>
+      <w:lvlJc w:val="left"/>
+      <w:pPr>
+        <w:ind w:left="720" w:hanging="360"/>
+      </w:pPr>
+      <w:rPr>
+        <w:rFonts w:ascii="Symbol" w:hAnsi="Symbol" w:hint="default"/>
+      </w:rPr>
+    </w:lvl>
+    <w:lvl w:ilvl="1" w:tplc="04100003" w:tentative="1">
+      <w:start w:val="1"/>
+      <w:numFmt w:val="bullet"/>
+      <w:lvlText w:val="o"/>
+      <w:lvlJc w:val="left"/>
+      <w:pPr>
+        <w:ind w:left="1440" w:hanging="360"/>
+      </w:pPr>
+      <w:rPr>
+        <w:rFonts w:ascii="Courier New" w:hAnsi="Courier New" w:cs="Courier New" w:hint="default"/>
+      </w:rPr>
+    </w:lvl>
+    <w:lvl w:ilvl="2" w:tplc="04100005" w:tentative="1">
+      <w:start w:val="1"/>
+      <w:numFmt w:val="bullet"/>
+      <w:lvlText w:val=""/>
+      <w:lvlJc w:val="left"/>
+      <w:pPr>
+        <w:ind w:left="2160" w:hanging="360"/>
+      </w:pPr>
+      <w:rPr>
+        <w:rFonts w:ascii="Wingdings" w:hAnsi="Wingdings" w:hint="default"/>
+      </w:rPr>
+    </w:lvl>
+    <w:lvl w:ilvl="3" w:tplc="04100001" w:tentative="1">
+      <w:start w:val="1"/>
+      <w:numFmt w:val="bullet"/>
+      <w:lvlText w:val=""/>
+      <w:lvlJc w:val="left"/>
+      <w:pPr>
+        <w:ind w:left="2880" w:hanging="360"/>
+      </w:pPr>
+      <w:rPr>
+        <w:rFonts w:ascii="Symbol" w:hAnsi="Symbol" w:hint="default"/>
+      </w:rPr>
+    </w:lvl>
+    <w:lvl w:ilvl="4" w:tplc="04100003" w:tentative="1">
+      <w:start w:val="1"/>
+      <w:numFmt w:val="bullet"/>
+      <w:lvlText w:val="o"/>
+      <w:lvlJc w:val="left"/>
+      <w:pPr>
+        <w:ind w:left="3600" w:hanging="360"/>
+      </w:pPr>
+      <w:rPr>
+        <w:rFonts w:ascii="Courier New" w:hAnsi="Courier New" w:cs="Courier New" w:hint="default"/>
+      </w:rPr>
+    </w:lvl>
+    <w:lvl w:ilvl="5" w:tplc="04100005" w:tentative="1">
+      <w:start w:val="1"/>
+      <w:numFmt w:val="bullet"/>
+      <w:lvlText w:val=""/>
+      <w:lvlJc w:val="left"/>
+      <w:pPr>
+        <w:ind w:left="4320" w:hanging="360"/>
+      </w:pPr>
+      <w:rPr>
+        <w:rFonts w:ascii="Wingdings" w:hAnsi="Wingdings" w:hint="default"/>
+      </w:rPr>
+    </w:lvl>
+    <w:lvl w:ilvl="6" w:tplc="04100001" w:tentative="1">
+      <w:start w:val="1"/>
+      <w:numFmt w:val="bullet"/>
+      <w:lvlText w:val=""/>
+      <w:lvlJc w:val="left"/>
+      <w:pPr>
+        <w:ind w:left="5040" w:hanging="360"/>
+      </w:pPr>
+      <w:rPr>
+        <w:rFonts w:ascii="Symbol" w:hAnsi="Symbol" w:hint="default"/>
+      </w:rPr>
+    </w:lvl>
+    <w:lvl w:ilvl="7" w:tplc="04100003" w:tentative="1">
+      <w:start w:val="1"/>
+      <w:numFmt w:val="bullet"/>
+      <w:lvlText w:val="o"/>
+      <w:lvlJc w:val="left"/>
+      <w:pPr>
+        <w:ind w:left="5760" w:hanging="360"/>
+      </w:pPr>
+      <w:rPr>
+        <w:rFonts w:ascii="Courier New" w:hAnsi="Courier New" w:cs="Courier New" w:hint="default"/>
+      </w:rPr>
+    </w:lvl>
+    <w:lvl w:ilvl="8" w:tplc="04100005" w:tentative="1">
+      <w:start w:val="1"/>
+      <w:numFmt w:val="bullet"/>
+      <w:lvlText w:val=""/>
+      <w:lvlJc w:val="left"/>
+      <w:pPr>
+        <w:ind w:left="6480" w:hanging="360"/>
+      </w:pPr>
+      <w:rPr>
+        <w:rFonts w:ascii="Wingdings" w:hAnsi="Wingdings" w:hint="default"/>
+      </w:rPr>
+    </w:lvl>
+  </w:abstractNum>
+  <w:abstractNum w:abstractNumId="15" w15:restartNumberingAfterBreak="0">
     <w:nsid w:val="75E77A12"/>
     <w:multiLevelType w:val="hybridMultilevel"/>
     <w:tmpl w:val="A3824060"/>
@@ -3510,7 +3705,7 @@
       </w:pPr>
     </w:lvl>
   </w:abstractNum>
-  <w:abstractNum w:abstractNumId="15" w15:restartNumberingAfterBreak="0">
+  <w:abstractNum w:abstractNumId="16" w15:restartNumberingAfterBreak="0">
     <w:nsid w:val="78A9444A"/>
     <w:multiLevelType w:val="hybridMultilevel"/>
     <w:tmpl w:val="26A03C54"/>
@@ -3615,7 +3810,7 @@
     <w:abstractNumId w:val="2"/>
   </w:num>
   <w:num w:numId="6">
-    <w:abstractNumId w:val="15"/>
+    <w:abstractNumId w:val="16"/>
   </w:num>
   <w:num w:numId="7">
     <w:abstractNumId w:val="12"/>
@@ -3624,7 +3819,7 @@
     <w:abstractNumId w:val="9"/>
   </w:num>
   <w:num w:numId="9">
-    <w:abstractNumId w:val="14"/>
+    <w:abstractNumId w:val="15"/>
   </w:num>
   <w:num w:numId="10">
     <w:abstractNumId w:val="4"/>
@@ -3646,6 +3841,9 @@
   </w:num>
   <w:num w:numId="16">
     <w:abstractNumId w:val="10"/>
+  </w:num>
+  <w:num w:numId="17">
+    <w:abstractNumId w:val="14"/>
   </w:num>
 </w:numbering>
 </file>

</xml_diff>